<commit_message>
#documentSource Update document of source
</commit_message>
<xml_diff>
--- a/quan-li-app/document.docx
+++ b/quan-li-app/document.docx
@@ -180,6 +180,132 @@
         </w:rPr>
         <w:t>SystemDB: Dữ liệu hệ thống</w:t>
       </w:r>
+    </w:p>
+    <w:p>
+      <w:pPr>
+        <w:pStyle w:val="ListParagraph"/>
+        <w:numPr>
+          <w:ilvl w:val="0"/>
+          <w:numId w:val="1"/>
+        </w:numPr>
+        <w:rPr>
+          <w:lang w:val="en-US"/>
+        </w:rPr>
+      </w:pPr>
+      <w:r>
+        <w:rPr>
+          <w:lang w:val="en-US"/>
+        </w:rPr>
+        <w:t>Những phần ở ngoài thường sẽ là phần quan trọng, dường như là một module cho hệ thống nếu cần bổ sung gì khác lớn</w:t>
+      </w:r>
+    </w:p>
+    <w:p>
+      <w:pPr>
+        <w:ind w:left="567" w:firstLine="0"/>
+        <w:rPr>
+          <w:lang w:val="en-US"/>
+        </w:rPr>
+      </w:pPr>
+      <w:r>
+        <w:rPr>
+          <w:lang w:val="en-US"/>
+        </w:rPr>
+        <w:t>Services</w:t>
+      </w:r>
+    </w:p>
+    <w:p>
+      <w:pPr>
+        <w:pStyle w:val="ListParagraph"/>
+        <w:numPr>
+          <w:ilvl w:val="0"/>
+          <w:numId w:val="1"/>
+        </w:numPr>
+        <w:rPr>
+          <w:lang w:val="en-US"/>
+        </w:rPr>
+      </w:pPr>
+      <w:r>
+        <w:rPr>
+          <w:lang w:val="en-US"/>
+        </w:rPr>
+        <w:t>Là những hàm chức năng không thuộc model nhưng cần phải có như genare token, check token.</w:t>
+      </w:r>
+    </w:p>
+    <w:p>
+      <w:pPr>
+        <w:ind w:left="567" w:firstLine="0"/>
+        <w:rPr>
+          <w:lang w:val="en-US"/>
+        </w:rPr>
+      </w:pPr>
+      <w:r>
+        <w:rPr>
+          <w:lang w:val="en-US"/>
+        </w:rPr>
+        <w:t>ViewModels</w:t>
+      </w:r>
+    </w:p>
+    <w:p>
+      <w:pPr>
+        <w:pStyle w:val="ListParagraph"/>
+        <w:numPr>
+          <w:ilvl w:val="0"/>
+          <w:numId w:val="1"/>
+        </w:numPr>
+        <w:rPr>
+          <w:lang w:val="en-US"/>
+        </w:rPr>
+      </w:pPr>
+      <w:r>
+        <w:rPr>
+          <w:lang w:val="en-US"/>
+        </w:rPr>
+        <w:t>Những chức năng của model sẽ ở đây thay vì như ở service như các phần mềm khác</w:t>
+      </w:r>
+    </w:p>
+    <w:p>
+      <w:pPr>
+        <w:pStyle w:val="ListParagraph"/>
+        <w:numPr>
+          <w:ilvl w:val="0"/>
+          <w:numId w:val="1"/>
+        </w:numPr>
+        <w:rPr>
+          <w:lang w:val="en-US"/>
+        </w:rPr>
+      </w:pPr>
+      <w:r>
+        <w:rPr>
+          <w:lang w:val="en-US"/>
+        </w:rPr>
+        <w:t>Dựa vào Models mà tạo tổ chức các tập tin và thư mục khác nhau</w:t>
+      </w:r>
+    </w:p>
+    <w:p>
+      <w:pPr>
+        <w:pStyle w:val="ListParagraph"/>
+        <w:numPr>
+          <w:ilvl w:val="0"/>
+          <w:numId w:val="1"/>
+        </w:numPr>
+        <w:rPr>
+          <w:lang w:val="en-US"/>
+        </w:rPr>
+      </w:pPr>
+      <w:r>
+        <w:rPr>
+          <w:lang w:val="en-US"/>
+        </w:rPr>
+        <w:t>Những chức năng trong đây sẽ liên quan mật thiết đến model như thêm mới, cập nhật, xóa, kiểm tra tồn tại dữ liệu, đếm dữ liệu…</w:t>
+      </w:r>
+    </w:p>
+    <w:p>
+      <w:pPr>
+        <w:ind w:left="567" w:firstLine="0"/>
+        <w:rPr>
+          <w:lang w:val="en-US"/>
+        </w:rPr>
+      </w:pPr>
     </w:p>
     <w:sectPr>
       <w:pgSz w:w="11906" w:h="16838" w:code="9"/>

</xml_diff>

<commit_message>
Chuyển sang mô hình DTO
</commit_message>
<xml_diff>
--- a/quan-li-app/document.docx
+++ b/quan-li-app/document.docx
@@ -510,6 +510,13 @@
           <w:lang w:val="en-US"/>
         </w:rPr>
       </w:pPr>
+    </w:p>
+    <w:p>
+      <w:pPr>
+        <w:rPr>
+          <w:lang w:val="en-US"/>
+        </w:rPr>
+      </w:pPr>
       <w:r>
         <w:rPr>
           <w:lang w:val="en-US"/>
@@ -626,15 +633,20 @@
         <w:ind w:left="567" w:firstLine="0"/>
       </w:pPr>
       <w:r>
-        <w:rPr>
-          <w:lang w:val="en-US"/>
-        </w:rPr>
+        <w:t xml:space="preserve"> </w:t>
+      </w:r>
+    </w:p>
+    <w:p>
+      <w:pPr>
+        <w:ind w:left="567" w:firstLine="0"/>
+      </w:pPr>
+      <w:r>
         <w:lastRenderedPageBreak/>
         <w:drawing>
-          <wp:inline distT="0" distB="0" distL="0" distR="0" wp14:anchorId="079E7FC8" wp14:editId="63D9BD4F">
-            <wp:extent cx="6120130" cy="3714750"/>
+          <wp:inline distT="0" distB="0" distL="0" distR="0" wp14:anchorId="584D91DC" wp14:editId="16268BDD">
+            <wp:extent cx="6120130" cy="4613275"/>
             <wp:effectExtent l="0" t="0" r="0" b="0"/>
-            <wp:docPr id="945035555" name="Picture 1"/>
+            <wp:docPr id="763120572" name="Picture 1"/>
             <wp:cNvGraphicFramePr>
               <a:graphicFrameLocks xmlns:a="http://schemas.openxmlformats.org/drawingml/2006/main" noChangeAspect="1"/>
             </wp:cNvGraphicFramePr>
@@ -642,7 +654,7 @@
               <a:graphicData uri="http://schemas.openxmlformats.org/drawingml/2006/picture">
                 <pic:pic xmlns:pic="http://schemas.openxmlformats.org/drawingml/2006/picture">
                   <pic:nvPicPr>
-                    <pic:cNvPr id="945035555" name=""/>
+                    <pic:cNvPr id="763120572" name=""/>
                     <pic:cNvPicPr/>
                   </pic:nvPicPr>
                   <pic:blipFill>
@@ -654,7 +666,7 @@
                   <pic:spPr>
                     <a:xfrm>
                       <a:off x="0" y="0"/>
-                      <a:ext cx="6120130" cy="3714750"/>
+                      <a:ext cx="6120130" cy="4613275"/>
                     </a:xfrm>
                     <a:prstGeom prst="rect">
                       <a:avLst/>
@@ -666,9 +678,11 @@
           </wp:inline>
         </w:drawing>
       </w:r>
-      <w:r>
-        <w:t xml:space="preserve"> </w:t>
-      </w:r>
+    </w:p>
+    <w:p>
+      <w:pPr>
+        <w:ind w:left="567" w:firstLine="0"/>
+      </w:pPr>
     </w:p>
     <w:p>
       <w:pPr>

</xml_diff>

<commit_message>
Đăng kí tài khoản
</commit_message>
<xml_diff>
--- a/quan-li-app/document.docx
+++ b/quan-li-app/document.docx
@@ -379,6 +379,46 @@
                 <w:lang w:val="en-US"/>
               </w:rPr>
               <w:t>Câu lệnh</w:t>
+            </w:r>
+          </w:p>
+        </w:tc>
+      </w:tr>
+      <w:tr>
+        <w:tc>
+          <w:tcPr>
+            <w:tcW w:w="4531" w:type="dxa"/>
+          </w:tcPr>
+          <w:p>
+            <w:pPr>
+              <w:ind w:firstLine="0"/>
+              <w:rPr>
+                <w:lang w:val="en-US"/>
+              </w:rPr>
+            </w:pPr>
+            <w:r>
+              <w:rPr>
+                <w:lang w:val="en-US"/>
+              </w:rPr>
+              <w:t>Cài đặt</w:t>
+            </w:r>
+          </w:p>
+        </w:tc>
+        <w:tc>
+          <w:tcPr>
+            <w:tcW w:w="4530" w:type="dxa"/>
+          </w:tcPr>
+          <w:p>
+            <w:pPr>
+              <w:ind w:firstLine="0"/>
+              <w:rPr>
+                <w:lang w:val="en-US"/>
+              </w:rPr>
+            </w:pPr>
+            <w:r>
+              <w:rPr>
+                <w:lang w:val="en-US"/>
+              </w:rPr>
+              <w:t>dotnet tool update --global dotnet-ef --version 7.0.0</w:t>
             </w:r>
           </w:p>
         </w:tc>

</xml_diff>

<commit_message>
api get userinformation, and additional accept_login column  in SysStatus table
</commit_message>
<xml_diff>
--- a/quan-li-app/document.docx
+++ b/quan-li-app/document.docx
@@ -532,6 +532,276 @@
                 <w:lang w:val="en-US"/>
               </w:rPr>
             </w:pPr>
+          </w:p>
+        </w:tc>
+      </w:tr>
+    </w:tbl>
+    <w:p>
+      <w:pPr>
+        <w:ind w:left="567" w:firstLine="0"/>
+        <w:rPr>
+          <w:lang w:val="en-US"/>
+        </w:rPr>
+      </w:pPr>
+    </w:p>
+    <w:p>
+      <w:pPr>
+        <w:ind w:left="567" w:firstLine="0"/>
+        <w:rPr>
+          <w:lang w:val="en-US"/>
+        </w:rPr>
+      </w:pPr>
+      <w:r>
+        <w:rPr>
+          <w:lang w:val="en-US"/>
+        </w:rPr>
+        <w:t>Nhật ký lệnh migration</w:t>
+      </w:r>
+    </w:p>
+    <w:tbl>
+      <w:tblPr>
+        <w:tblStyle w:val="TableGrid"/>
+        <w:tblW w:w="0" w:type="auto"/>
+        <w:tblInd w:w="567" w:type="dxa"/>
+        <w:tblLook w:val="04A0" w:firstRow="1" w:lastRow="0" w:firstColumn="1" w:lastColumn="0" w:noHBand="0" w:noVBand="1"/>
+      </w:tblPr>
+      <w:tblGrid>
+        <w:gridCol w:w="1403"/>
+        <w:gridCol w:w="1543"/>
+        <w:gridCol w:w="4318"/>
+        <w:gridCol w:w="1797"/>
+      </w:tblGrid>
+      <w:tr>
+        <w:tc>
+          <w:tcPr>
+            <w:tcW w:w="1403" w:type="dxa"/>
+          </w:tcPr>
+          <w:p>
+            <w:pPr>
+              <w:ind w:firstLine="0"/>
+              <w:rPr>
+                <w:lang w:val="en-US"/>
+              </w:rPr>
+            </w:pPr>
+            <w:r>
+              <w:rPr>
+                <w:lang w:val="en-US"/>
+              </w:rPr>
+              <w:t>Thời gian</w:t>
+            </w:r>
+          </w:p>
+        </w:tc>
+        <w:tc>
+          <w:tcPr>
+            <w:tcW w:w="1543" w:type="dxa"/>
+          </w:tcPr>
+          <w:p>
+            <w:pPr>
+              <w:ind w:firstLine="0"/>
+              <w:rPr>
+                <w:lang w:val="en-US"/>
+              </w:rPr>
+            </w:pPr>
+            <w:r>
+              <w:rPr>
+                <w:lang w:val="en-US"/>
+              </w:rPr>
+              <w:t>Action</w:t>
+            </w:r>
+          </w:p>
+        </w:tc>
+        <w:tc>
+          <w:tcPr>
+            <w:tcW w:w="4318" w:type="dxa"/>
+          </w:tcPr>
+          <w:p>
+            <w:pPr>
+              <w:ind w:firstLine="0"/>
+              <w:rPr>
+                <w:lang w:val="en-US"/>
+              </w:rPr>
+            </w:pPr>
+            <w:r>
+              <w:rPr>
+                <w:lang w:val="en-US"/>
+              </w:rPr>
+              <w:t>Câu lệnh</w:t>
+            </w:r>
+          </w:p>
+        </w:tc>
+        <w:tc>
+          <w:tcPr>
+            <w:tcW w:w="1797" w:type="dxa"/>
+          </w:tcPr>
+          <w:p>
+            <w:pPr>
+              <w:ind w:firstLine="0"/>
+              <w:rPr>
+                <w:lang w:val="en-US"/>
+              </w:rPr>
+            </w:pPr>
+            <w:r>
+              <w:rPr>
+                <w:lang w:val="en-US"/>
+              </w:rPr>
+              <w:t>Diễn giải</w:t>
+            </w:r>
+          </w:p>
+        </w:tc>
+      </w:tr>
+      <w:tr>
+        <w:tc>
+          <w:tcPr>
+            <w:tcW w:w="1403" w:type="dxa"/>
+          </w:tcPr>
+          <w:p>
+            <w:pPr>
+              <w:ind w:firstLine="0"/>
+              <w:rPr>
+                <w:lang w:val="en-US"/>
+              </w:rPr>
+            </w:pPr>
+            <w:r>
+              <w:rPr>
+                <w:lang w:val="en-US"/>
+              </w:rPr>
+              <w:t>14-02-2024</w:t>
+            </w:r>
+          </w:p>
+        </w:tc>
+        <w:tc>
+          <w:tcPr>
+            <w:tcW w:w="1543" w:type="dxa"/>
+          </w:tcPr>
+          <w:p>
+            <w:pPr>
+              <w:ind w:firstLine="0"/>
+              <w:rPr>
+                <w:lang w:val="en-US"/>
+              </w:rPr>
+            </w:pPr>
+            <w:r>
+              <w:rPr>
+                <w:lang w:val="en-US"/>
+              </w:rPr>
+              <w:t>Tạo mới</w:t>
+            </w:r>
+          </w:p>
+        </w:tc>
+        <w:tc>
+          <w:tcPr>
+            <w:tcW w:w="4318" w:type="dxa"/>
+          </w:tcPr>
+          <w:p>
+            <w:pPr>
+              <w:ind w:firstLine="0"/>
+              <w:rPr>
+                <w:lang w:val="en-US"/>
+              </w:rPr>
+            </w:pPr>
+            <w:r>
+              <w:rPr>
+                <w:lang w:val="en-US"/>
+              </w:rPr>
+              <w:t>dotnet ef migrations add 14022024_sysStatus_add_accept_login  -c DataContext --project DAL_QUANLI</w:t>
+            </w:r>
+          </w:p>
+        </w:tc>
+        <w:tc>
+          <w:tcPr>
+            <w:tcW w:w="1797" w:type="dxa"/>
+          </w:tcPr>
+          <w:p>
+            <w:pPr>
+              <w:ind w:firstLine="0"/>
+              <w:rPr>
+                <w:lang w:val="en-US"/>
+              </w:rPr>
+            </w:pPr>
+            <w:r>
+              <w:rPr>
+                <w:lang w:val="en-US"/>
+              </w:rPr>
+              <w:t>Bổ sung trường accept_login trong bảng sysStatus</w:t>
+            </w:r>
+          </w:p>
+        </w:tc>
+      </w:tr>
+      <w:tr>
+        <w:tc>
+          <w:tcPr>
+            <w:tcW w:w="1403" w:type="dxa"/>
+          </w:tcPr>
+          <w:p>
+            <w:pPr>
+              <w:ind w:firstLine="0"/>
+              <w:rPr>
+                <w:lang w:val="en-US"/>
+              </w:rPr>
+            </w:pPr>
+            <w:r>
+              <w:rPr>
+                <w:lang w:val="en-US"/>
+              </w:rPr>
+              <w:t>14-02-2024</w:t>
+            </w:r>
+          </w:p>
+        </w:tc>
+        <w:tc>
+          <w:tcPr>
+            <w:tcW w:w="1543" w:type="dxa"/>
+          </w:tcPr>
+          <w:p>
+            <w:pPr>
+              <w:ind w:firstLine="0"/>
+              <w:rPr>
+                <w:lang w:val="en-US"/>
+              </w:rPr>
+            </w:pPr>
+            <w:r>
+              <w:rPr>
+                <w:lang w:val="en-US"/>
+              </w:rPr>
+              <w:t>Cập nhật DB</w:t>
+            </w:r>
+          </w:p>
+        </w:tc>
+        <w:tc>
+          <w:tcPr>
+            <w:tcW w:w="4318" w:type="dxa"/>
+          </w:tcPr>
+          <w:p>
+            <w:pPr>
+              <w:ind w:firstLine="0"/>
+              <w:rPr>
+                <w:lang w:val="en-US"/>
+              </w:rPr>
+            </w:pPr>
+            <w:r>
+              <w:rPr>
+                <w:lang w:val="en-US"/>
+              </w:rPr>
+              <w:t>dotnet ef database update -c DataContext  --project DAL_QUANLI</w:t>
+            </w:r>
+          </w:p>
+        </w:tc>
+        <w:tc>
+          <w:tcPr>
+            <w:tcW w:w="1797" w:type="dxa"/>
+          </w:tcPr>
+          <w:p>
+            <w:pPr>
+              <w:ind w:firstLine="0"/>
+              <w:rPr>
+                <w:lang w:val="en-US"/>
+              </w:rPr>
+            </w:pPr>
+            <w:r>
+              <w:rPr>
+                <w:lang w:val="en-US"/>
+              </w:rPr>
+              <w:t>Tạo mới ở DB</w:t>
+            </w:r>
           </w:p>
         </w:tc>
       </w:tr>

</xml_diff>

<commit_message>
Bổ sung này 14 02 2014
</commit_message>
<xml_diff>
--- a/quan-li-app/document.docx
+++ b/quan-li-app/document.docx
@@ -566,10 +566,10 @@
         <w:tblLook w:val="04A0" w:firstRow="1" w:lastRow="0" w:firstColumn="1" w:lastColumn="0" w:noHBand="0" w:noVBand="1"/>
       </w:tblPr>
       <w:tblGrid>
-        <w:gridCol w:w="1403"/>
-        <w:gridCol w:w="1543"/>
-        <w:gridCol w:w="4318"/>
-        <w:gridCol w:w="1797"/>
+        <w:gridCol w:w="1229"/>
+        <w:gridCol w:w="1382"/>
+        <w:gridCol w:w="4719"/>
+        <w:gridCol w:w="1731"/>
       </w:tblGrid>
       <w:tr>
         <w:tc>
@@ -736,11 +736,13 @@
             <w:pPr>
               <w:ind w:firstLine="0"/>
               <w:rPr>
-                <w:lang w:val="en-US"/>
-              </w:rPr>
-            </w:pPr>
-            <w:r>
-              <w:rPr>
+                <w:color w:val="FF0000"/>
+                <w:lang w:val="en-US"/>
+              </w:rPr>
+            </w:pPr>
+            <w:r>
+              <w:rPr>
+                <w:color w:val="FF0000"/>
                 <w:lang w:val="en-US"/>
               </w:rPr>
               <w:t>14-02-2024</w:t>
@@ -755,11 +757,13 @@
             <w:pPr>
               <w:ind w:firstLine="0"/>
               <w:rPr>
-                <w:lang w:val="en-US"/>
-              </w:rPr>
-            </w:pPr>
-            <w:r>
-              <w:rPr>
+                <w:color w:val="FF0000"/>
+                <w:lang w:val="en-US"/>
+              </w:rPr>
+            </w:pPr>
+            <w:r>
+              <w:rPr>
+                <w:color w:val="FF0000"/>
                 <w:lang w:val="en-US"/>
               </w:rPr>
               <w:t>Cập nhật DB</w:t>
@@ -774,11 +778,13 @@
             <w:pPr>
               <w:ind w:firstLine="0"/>
               <w:rPr>
-                <w:lang w:val="en-US"/>
-              </w:rPr>
-            </w:pPr>
-            <w:r>
-              <w:rPr>
+                <w:color w:val="FF0000"/>
+                <w:lang w:val="en-US"/>
+              </w:rPr>
+            </w:pPr>
+            <w:r>
+              <w:rPr>
+                <w:color w:val="FF0000"/>
                 <w:lang w:val="en-US"/>
               </w:rPr>
               <w:t>dotnet ef database update -c DataContext  --project DAL_QUANLI</w:t>
@@ -793,14 +799,188 @@
             <w:pPr>
               <w:ind w:firstLine="0"/>
               <w:rPr>
-                <w:lang w:val="en-US"/>
-              </w:rPr>
-            </w:pPr>
-            <w:r>
-              <w:rPr>
+                <w:color w:val="FF0000"/>
+                <w:lang w:val="en-US"/>
+              </w:rPr>
+            </w:pPr>
+            <w:r>
+              <w:rPr>
+                <w:color w:val="FF0000"/>
                 <w:lang w:val="en-US"/>
               </w:rPr>
               <w:t>Tạo mới ở DB</w:t>
+            </w:r>
+          </w:p>
+        </w:tc>
+      </w:tr>
+      <w:tr>
+        <w:tc>
+          <w:tcPr>
+            <w:tcW w:w="1403" w:type="dxa"/>
+          </w:tcPr>
+          <w:p>
+            <w:pPr>
+              <w:ind w:firstLine="0"/>
+              <w:rPr>
+                <w:lang w:val="en-US"/>
+              </w:rPr>
+            </w:pPr>
+            <w:r>
+              <w:rPr>
+                <w:lang w:val="en-US"/>
+              </w:rPr>
+              <w:t>14-02-2024</w:t>
+            </w:r>
+          </w:p>
+        </w:tc>
+        <w:tc>
+          <w:tcPr>
+            <w:tcW w:w="1543" w:type="dxa"/>
+          </w:tcPr>
+          <w:p>
+            <w:pPr>
+              <w:ind w:firstLine="0"/>
+              <w:rPr>
+                <w:lang w:val="en-US"/>
+              </w:rPr>
+            </w:pPr>
+            <w:r>
+              <w:rPr>
+                <w:lang w:val="en-US"/>
+              </w:rPr>
+              <w:t>Tạo mới</w:t>
+            </w:r>
+          </w:p>
+        </w:tc>
+        <w:tc>
+          <w:tcPr>
+            <w:tcW w:w="4318" w:type="dxa"/>
+          </w:tcPr>
+          <w:p>
+            <w:pPr>
+              <w:ind w:firstLine="0"/>
+              <w:rPr>
+                <w:lang w:val="en-US"/>
+              </w:rPr>
+            </w:pPr>
+            <w:r>
+              <w:rPr>
+                <w:lang w:val="en-US"/>
+              </w:rPr>
+              <w:t>dotnet ef migrations add 14022024_Token_add_last_date_connect  -c DataContext --project DAL_QUANLI</w:t>
+            </w:r>
+          </w:p>
+        </w:tc>
+        <w:tc>
+          <w:tcPr>
+            <w:tcW w:w="1797" w:type="dxa"/>
+          </w:tcPr>
+          <w:p>
+            <w:pPr>
+              <w:ind w:firstLine="0"/>
+              <w:rPr>
+                <w:lang w:val="en-US"/>
+              </w:rPr>
+            </w:pPr>
+            <w:r>
+              <w:rPr>
+                <w:lang w:val="en-US"/>
+              </w:rPr>
+              <w:t>Bổ sung trường lần cuối truy cập để xử lí</w:t>
+            </w:r>
+          </w:p>
+        </w:tc>
+      </w:tr>
+      <w:tr>
+        <w:tc>
+          <w:tcPr>
+            <w:tcW w:w="1403" w:type="dxa"/>
+          </w:tcPr>
+          <w:p>
+            <w:pPr>
+              <w:ind w:firstLine="0"/>
+              <w:rPr>
+                <w:lang w:val="en-US"/>
+              </w:rPr>
+            </w:pPr>
+            <w:r>
+              <w:rPr>
+                <w:lang w:val="en-US"/>
+              </w:rPr>
+              <w:t>14-02-2024</w:t>
+            </w:r>
+          </w:p>
+        </w:tc>
+        <w:tc>
+          <w:tcPr>
+            <w:tcW w:w="1543" w:type="dxa"/>
+          </w:tcPr>
+          <w:p>
+            <w:pPr>
+              <w:ind w:firstLine="0"/>
+              <w:rPr>
+                <w:lang w:val="en-US"/>
+              </w:rPr>
+            </w:pPr>
+          </w:p>
+        </w:tc>
+        <w:tc>
+          <w:tcPr>
+            <w:tcW w:w="4318" w:type="dxa"/>
+          </w:tcPr>
+          <w:p>
+            <w:pPr>
+              <w:ind w:firstLine="0"/>
+              <w:rPr>
+                <w:lang w:val="en-US"/>
+              </w:rPr>
+            </w:pPr>
+            <w:r>
+              <w:rPr>
+                <w:lang w:val="en-US"/>
+              </w:rPr>
+              <w:t>dotnet ef migrations add 14022024_Token_add_is_connecting  -c DataContext --project DAL_QUANLI</w:t>
+            </w:r>
+          </w:p>
+          <w:p>
+            <w:pPr>
+              <w:ind w:firstLine="0"/>
+              <w:rPr>
+                <w:lang w:val="en-US"/>
+              </w:rPr>
+            </w:pPr>
+          </w:p>
+          <w:p>
+            <w:pPr>
+              <w:ind w:firstLine="0"/>
+              <w:rPr>
+                <w:lang w:val="en-US"/>
+              </w:rPr>
+            </w:pPr>
+            <w:r>
+              <w:rPr>
+                <w:lang w:val="en-US"/>
+              </w:rPr>
+              <w:t>dotnet ef migrations add 14022024_Token_add_is_connecting_lam-lai  -c DataContext --project DAL_QUANLI</w:t>
+            </w:r>
+          </w:p>
+        </w:tc>
+        <w:tc>
+          <w:tcPr>
+            <w:tcW w:w="1797" w:type="dxa"/>
+          </w:tcPr>
+          <w:p>
+            <w:pPr>
+              <w:ind w:firstLine="0"/>
+              <w:rPr>
+                <w:lang w:val="en-US"/>
+              </w:rPr>
+            </w:pPr>
+            <w:r>
+              <w:rPr>
+                <w:lang w:val="en-US"/>
+              </w:rPr>
+              <w:t>Bổ sung trường thể hiện người dùng có đang connect hay không</w:t>
             </w:r>
           </w:p>
         </w:tc>
@@ -1178,6 +1358,24 @@
           <w:lang w:val="en-US"/>
         </w:rPr>
         <w:t>Overide message variable</w:t>
+      </w:r>
+    </w:p>
+    <w:p>
+      <w:pPr>
+        <w:pStyle w:val="ListParagraph"/>
+        <w:numPr>
+          <w:ilvl w:val="0"/>
+          <w:numId w:val="1"/>
+        </w:numPr>
+        <w:rPr>
+          <w:lang w:val="en-US"/>
+        </w:rPr>
+      </w:pPr>
+      <w:r>
+        <w:rPr>
+          <w:lang w:val="en-US"/>
+        </w:rPr>
+        <w:t>D:\Angular\angular16-ql\src\app\system\server\APIBase.ts</w:t>
       </w:r>
     </w:p>
     <w:sectPr>

</xml_diff>